<commit_message>
added notes about touch command
</commit_message>
<xml_diff>
--- a/Notes.docx
+++ b/Notes.docx
@@ -8,19 +8,11 @@
           <w:b/>
         </w:rPr>
       </w:pPr>
-      <w:proofErr w:type="spellStart"/>
       <w:r>
         <w:rPr>
           <w:b/>
         </w:rPr>
-        <w:t>Github</w:t>
-      </w:r>
-      <w:proofErr w:type="spellEnd"/>
-      <w:r>
-        <w:rPr>
-          <w:b/>
-        </w:rPr>
-        <w:t xml:space="preserve"> Notes</w:t>
+        <w:t>Github Notes</w:t>
       </w:r>
     </w:p>
     <w:p>
@@ -56,81 +48,23 @@
       </w:r>
     </w:p>
     <w:p>
-      <w:proofErr w:type="spellStart"/>
-      <w:proofErr w:type="gramStart"/>
-      <w:r>
-        <w:t>cd</w:t>
-      </w:r>
-      <w:proofErr w:type="spellEnd"/>
-      <w:proofErr w:type="gramEnd"/>
-      <w:r>
-        <w:t xml:space="preserve"> = change directory</w:t>
-      </w:r>
-    </w:p>
-    <w:p>
-      <w:proofErr w:type="gramStart"/>
-      <w:r>
-        <w:t>dir</w:t>
-      </w:r>
-      <w:proofErr w:type="gramEnd"/>
-      <w:r>
-        <w:t xml:space="preserve"> = list documents and files in a directory</w:t>
-      </w:r>
-    </w:p>
-    <w:p>
-      <w:proofErr w:type="spellStart"/>
-      <w:proofErr w:type="gramStart"/>
-      <w:r>
-        <w:t>git</w:t>
-      </w:r>
-      <w:proofErr w:type="spellEnd"/>
-      <w:proofErr w:type="gramEnd"/>
-      <w:r>
-        <w:t xml:space="preserve"> init = </w:t>
-      </w:r>
-      <w:proofErr w:type="spellStart"/>
-      <w:r>
-        <w:t>git</w:t>
-      </w:r>
-      <w:proofErr w:type="spellEnd"/>
-      <w:r>
-        <w:t xml:space="preserve"> init command will initialize a new repository</w:t>
-      </w:r>
-    </w:p>
-    <w:p>
-      <w:proofErr w:type="spellStart"/>
-      <w:proofErr w:type="gramStart"/>
-      <w:r>
-        <w:t>git</w:t>
-      </w:r>
-      <w:proofErr w:type="spellEnd"/>
-      <w:proofErr w:type="gramEnd"/>
-      <w:r>
-        <w:t xml:space="preserve"> clone = </w:t>
-      </w:r>
-      <w:proofErr w:type="spellStart"/>
-      <w:r>
-        <w:t>git</w:t>
-      </w:r>
-      <w:proofErr w:type="spellEnd"/>
-      <w:r>
-        <w:t xml:space="preserve"> clone command is followed by the </w:t>
-      </w:r>
-      <w:proofErr w:type="spellStart"/>
-      <w:r>
-        <w:t>url</w:t>
-      </w:r>
-      <w:proofErr w:type="spellEnd"/>
-      <w:r>
-        <w:t xml:space="preserve"> for </w:t>
-      </w:r>
-      <w:proofErr w:type="spellStart"/>
-      <w:r>
-        <w:t>github</w:t>
-      </w:r>
-      <w:proofErr w:type="spellEnd"/>
-      <w:r>
-        <w:t xml:space="preserve"> repository </w:t>
+      <w:r>
+        <w:t>cd = change directory</w:t>
+      </w:r>
+    </w:p>
+    <w:p>
+      <w:r>
+        <w:t>dir = list documents and files in a directory</w:t>
+      </w:r>
+    </w:p>
+    <w:p>
+      <w:r>
+        <w:t>git init = git init command will initialize a new repository</w:t>
+      </w:r>
+    </w:p>
+    <w:p>
+      <w:r>
+        <w:t xml:space="preserve">git clone = git clone command is followed by the url for github repository </w:t>
       </w:r>
       <w:hyperlink r:id="rId4" w:history="1">
         <w:r>
@@ -142,190 +76,55 @@
       </w:hyperlink>
     </w:p>
     <w:p>
-      <w:proofErr w:type="spellStart"/>
-      <w:proofErr w:type="gramStart"/>
-      <w:r>
-        <w:t>git</w:t>
-      </w:r>
-      <w:proofErr w:type="spellEnd"/>
-      <w:proofErr w:type="gramEnd"/>
-      <w:r>
-        <w:t xml:space="preserve"> status = </w:t>
-      </w:r>
-      <w:proofErr w:type="spellStart"/>
-      <w:r>
-        <w:t>git</w:t>
-      </w:r>
-      <w:proofErr w:type="spellEnd"/>
-      <w:r>
-        <w:t xml:space="preserve"> status command is going to show us what is different about our local copy vs. </w:t>
-      </w:r>
-      <w:proofErr w:type="spellStart"/>
-      <w:r>
-        <w:t>github</w:t>
-      </w:r>
-      <w:proofErr w:type="spellEnd"/>
-      <w:r>
-        <w:t xml:space="preserve"> repository</w:t>
-      </w:r>
-    </w:p>
-    <w:p>
-      <w:proofErr w:type="spellStart"/>
-      <w:proofErr w:type="gramStart"/>
-      <w:r>
-        <w:t>git</w:t>
-      </w:r>
-      <w:proofErr w:type="spellEnd"/>
-      <w:proofErr w:type="gramEnd"/>
-      <w:r>
-        <w:t xml:space="preserve"> add</w:t>
-      </w:r>
-      <w:r>
-        <w:t xml:space="preserve"> = </w:t>
-      </w:r>
-      <w:proofErr w:type="spellStart"/>
-      <w:r>
-        <w:t>git</w:t>
-      </w:r>
-      <w:proofErr w:type="spellEnd"/>
-      <w:r>
-        <w:t xml:space="preserve"> add . </w:t>
-      </w:r>
-      <w:proofErr w:type="gramStart"/>
-      <w:r>
-        <w:t>will</w:t>
-      </w:r>
-      <w:proofErr w:type="gramEnd"/>
-      <w:r>
-        <w:t xml:space="preserve"> add all files | </w:t>
-      </w:r>
-      <w:proofErr w:type="spellStart"/>
-      <w:r>
-        <w:t>git</w:t>
-      </w:r>
-      <w:proofErr w:type="spellEnd"/>
-      <w:r>
-        <w:t xml:space="preserve"> add Filename will add files by name | </w:t>
-      </w:r>
-      <w:proofErr w:type="spellStart"/>
-      <w:r>
-        <w:t>git</w:t>
-      </w:r>
-      <w:proofErr w:type="spellEnd"/>
-      <w:r>
-        <w:t xml:space="preserve"> add –A will add all files</w:t>
-      </w:r>
-    </w:p>
-    <w:p>
-      <w:proofErr w:type="spellStart"/>
-      <w:proofErr w:type="gramStart"/>
-      <w:r>
-        <w:t>git</w:t>
-      </w:r>
-      <w:proofErr w:type="spellEnd"/>
-      <w:proofErr w:type="gramEnd"/>
-      <w:r>
-        <w:t xml:space="preserve"> commit</w:t>
-      </w:r>
-      <w:r>
-        <w:t xml:space="preserve"> = </w:t>
-      </w:r>
-      <w:proofErr w:type="spellStart"/>
-      <w:r>
-        <w:t>git</w:t>
-      </w:r>
-      <w:proofErr w:type="spellEnd"/>
-      <w:r>
-        <w:t xml:space="preserve"> commit will lock in changes before push command</w:t>
-      </w:r>
-    </w:p>
-    <w:p>
-      <w:proofErr w:type="spellStart"/>
-      <w:proofErr w:type="gramStart"/>
-      <w:r>
-        <w:t>git</w:t>
-      </w:r>
-      <w:proofErr w:type="spellEnd"/>
-      <w:proofErr w:type="gramEnd"/>
-      <w:r>
-        <w:t xml:space="preserve"> commit –m = </w:t>
-      </w:r>
-      <w:proofErr w:type="spellStart"/>
-      <w:r>
-        <w:t>git</w:t>
-      </w:r>
-      <w:proofErr w:type="spellEnd"/>
-      <w:r>
-        <w:t xml:space="preserve"> commit –m “followed with a description of changes in quotes”</w:t>
-      </w:r>
-    </w:p>
-    <w:p>
-      <w:proofErr w:type="spellStart"/>
-      <w:proofErr w:type="gramStart"/>
-      <w:r>
-        <w:t>git</w:t>
-      </w:r>
-      <w:proofErr w:type="spellEnd"/>
-      <w:proofErr w:type="gramEnd"/>
-      <w:r>
-        <w:t xml:space="preserve"> push</w:t>
-      </w:r>
-      <w:r>
-        <w:t xml:space="preserve"> = </w:t>
-      </w:r>
-      <w:proofErr w:type="spellStart"/>
-      <w:r>
-        <w:t>git</w:t>
-      </w:r>
-      <w:proofErr w:type="spellEnd"/>
-      <w:r>
-        <w:t xml:space="preserve"> push will push the documents out to github.com</w:t>
-      </w:r>
-    </w:p>
-    <w:p>
-      <w:proofErr w:type="spellStart"/>
-      <w:proofErr w:type="gramStart"/>
-      <w:r>
-        <w:t>git</w:t>
-      </w:r>
-      <w:proofErr w:type="spellEnd"/>
-      <w:proofErr w:type="gramEnd"/>
-      <w:r>
-        <w:t xml:space="preserve"> pull</w:t>
-      </w:r>
-      <w:r>
-        <w:t xml:space="preserve"> = </w:t>
-      </w:r>
-      <w:proofErr w:type="spellStart"/>
-      <w:r>
-        <w:t>git</w:t>
-      </w:r>
-      <w:proofErr w:type="spellEnd"/>
-      <w:r>
-        <w:t xml:space="preserve"> pull will pull the documents from github.com to your local computer</w:t>
-      </w:r>
-    </w:p>
-    <w:p>
-      <w:proofErr w:type="gramStart"/>
-      <w:r>
-        <w:t>Esc :</w:t>
-      </w:r>
-      <w:proofErr w:type="spellStart"/>
-      <w:r>
-        <w:t>wq</w:t>
-      </w:r>
-      <w:proofErr w:type="spellEnd"/>
-      <w:proofErr w:type="gramEnd"/>
-      <w:r>
-        <w:t xml:space="preserve"> = hit Esc :</w:t>
-      </w:r>
-      <w:proofErr w:type="spellStart"/>
-      <w:r>
-        <w:t>wq</w:t>
-      </w:r>
-      <w:proofErr w:type="spellEnd"/>
-      <w:r>
-        <w:t xml:space="preserve"> to escape command page when a description is needed</w:t>
+      <w:r>
+        <w:t>git touch = git touch index.html – this command will create the file index.html</w:t>
+      </w:r>
+    </w:p>
+    <w:p>
+      <w:r>
+        <w:t>git status = git status command is going to show us what is different about our local copy vs. github repository</w:t>
+      </w:r>
+    </w:p>
+    <w:p>
+      <w:r>
+        <w:t>git add</w:t>
+      </w:r>
+      <w:r>
+        <w:t xml:space="preserve"> = git add . will add all files | git add Filename will add files by name | git add –A will add all files</w:t>
+      </w:r>
+    </w:p>
+    <w:p>
+      <w:r>
+        <w:t>git commit</w:t>
+      </w:r>
+      <w:r>
+        <w:t xml:space="preserve"> = git commit will lock in changes before push command</w:t>
+      </w:r>
+    </w:p>
+    <w:p>
+      <w:r>
+        <w:t>git commit –m = git commit –m “followed with a description of changes in quotes”</w:t>
+      </w:r>
+    </w:p>
+    <w:p>
+      <w:r>
+        <w:t>git push</w:t>
+      </w:r>
+      <w:r>
+        <w:t xml:space="preserve"> = git push will push the documents out to github.com</w:t>
+      </w:r>
+    </w:p>
+    <w:p>
+      <w:r>
+        <w:t>git pull</w:t>
+      </w:r>
+      <w:r>
+        <w:t xml:space="preserve"> = git pull will pull the documents from github.com to your local computer</w:t>
+      </w:r>
+    </w:p>
+    <w:p>
+      <w:r>
+        <w:t>Esc :wq = hit Esc :wq to escape command page when a description is needed</w:t>
       </w:r>
     </w:p>
     <w:p>
@@ -342,26 +141,11 @@
       </w:r>
     </w:p>
     <w:p>
-      <w:proofErr w:type="spellStart"/>
-      <w:proofErr w:type="gramStart"/>
-      <w:r>
-        <w:t>git</w:t>
-      </w:r>
-      <w:proofErr w:type="spellEnd"/>
-      <w:proofErr w:type="gramEnd"/>
-      <w:r>
-        <w:t xml:space="preserve"> branch</w:t>
-      </w:r>
-      <w:r>
-        <w:t xml:space="preserve"> = </w:t>
-      </w:r>
-      <w:proofErr w:type="spellStart"/>
-      <w:r>
-        <w:t>git</w:t>
-      </w:r>
-      <w:proofErr w:type="spellEnd"/>
-      <w:r>
-        <w:t xml:space="preserve"> branch </w:t>
+      <w:r>
+        <w:t>git branch</w:t>
+      </w:r>
+      <w:r>
+        <w:t xml:space="preserve"> = git branch </w:t>
       </w:r>
       <w:r>
         <w:t xml:space="preserve">Branch-Name </w:t>
@@ -370,35 +154,12 @@
         <w:t>will create a new branch in your repository tree</w:t>
       </w:r>
       <w:r>
-        <w:t xml:space="preserve"> | </w:t>
-      </w:r>
-      <w:proofErr w:type="spellStart"/>
-      <w:r>
-        <w:t>git</w:t>
-      </w:r>
-      <w:proofErr w:type="spellEnd"/>
-      <w:r>
-        <w:t xml:space="preserve"> branch Branch-Name –d will delete the branch</w:t>
-      </w:r>
-    </w:p>
-    <w:p>
-      <w:proofErr w:type="spellStart"/>
-      <w:proofErr w:type="gramStart"/>
-      <w:r>
-        <w:t>git</w:t>
-      </w:r>
-      <w:proofErr w:type="spellEnd"/>
-      <w:proofErr w:type="gramEnd"/>
-      <w:r>
-        <w:t xml:space="preserve"> checkout = </w:t>
-      </w:r>
-      <w:proofErr w:type="spellStart"/>
-      <w:r>
-        <w:t>git</w:t>
-      </w:r>
-      <w:proofErr w:type="spellEnd"/>
-      <w:r>
-        <w:t xml:space="preserve"> checkout Branch-Name will navigate or switch to the specified branch name</w:t>
+        <w:t xml:space="preserve"> | git branch Branch-Name –d will delete the branch</w:t>
+      </w:r>
+    </w:p>
+    <w:p>
+      <w:r>
+        <w:t>git checkout = git checkout Branch-Name will navigate or switch to the specified branch name</w:t>
       </w:r>
     </w:p>
     <w:p/>

</xml_diff>